<commit_message>
Add new modularization material.
</commit_message>
<xml_diff>
--- a/dev-topics-devops/dev-topics-dependencies/documentation/AA_MyAppPyProjectSetup.docx
+++ b/dev-topics-devops/dev-topics-dependencies/documentation/AA_MyAppPyProjectSetup.docx
@@ -114,6 +114,12 @@
         <w:rPr>
           <w:rFonts w:ascii="Times New Roman" w:hAnsi="Times New Roman" w:cs="Times New Roman"/>
         </w:rPr>
+        <w:t xml:space="preserve">ultimately </w:t>
+      </w:r>
+      <w:r>
+        <w:rPr>
+          <w:rFonts w:ascii="Times New Roman" w:hAnsi="Times New Roman" w:cs="Times New Roman"/>
+        </w:rPr>
         <w:t>deployable</w:t>
       </w:r>
       <w:r>
@@ -207,19 +213,127 @@
         <w:rPr>
           <w:rFonts w:ascii="Times New Roman" w:hAnsi="Times New Roman" w:cs="Times New Roman"/>
         </w:rPr>
-        <w:t xml:space="preserve"> Python components.</w:t>
-      </w:r>
-      <w:r>
-        <w:rPr>
-          <w:rFonts w:ascii="Times New Roman" w:hAnsi="Times New Roman" w:cs="Times New Roman"/>
-        </w:rPr>
-        <w:t xml:space="preserve"> Java programmers tend to have smaller files and more components than Python programmers who use “modules”, like C++. A Python module often contains several Python class definitions, as opposed to a Java class file which defines a single public class (but may include inner classes and package level classes.)</w:t>
-      </w:r>
-      <w:r>
-        <w:rPr>
-          <w:rFonts w:ascii="Times New Roman" w:hAnsi="Times New Roman" w:cs="Times New Roman"/>
-        </w:rPr>
-        <w:t xml:space="preserve"> We also </w:t>
+        <w:t xml:space="preserve"> distributable Python components. Sadly, Python is not as machine independent as Java, and does not have as strong a backwards compatibility commitment as does Java. This means setting up these Python environments will change for </w:t>
+      </w:r>
+      <w:r>
+        <w:rPr>
+          <w:rFonts w:ascii="Times New Roman" w:hAnsi="Times New Roman" w:cs="Times New Roman"/>
+        </w:rPr>
+        <w:t>developer machines</w:t>
+      </w:r>
+      <w:r>
+        <w:rPr>
+          <w:rFonts w:ascii="Times New Roman" w:hAnsi="Times New Roman" w:cs="Times New Roman"/>
+        </w:rPr>
+        <w:t xml:space="preserve"> and over time.</w:t>
+      </w:r>
+    </w:p>
+    <w:p>
+      <w:pPr>
+        <w:spacing w:after="0" w:line="240" w:lineRule="auto"/>
+        <w:ind w:left="720"/>
+        <w:rPr>
+          <w:rFonts w:ascii="Times New Roman" w:hAnsi="Times New Roman" w:cs="Times New Roman"/>
+        </w:rPr>
+      </w:pPr>
+    </w:p>
+    <w:p>
+      <w:pPr>
+        <w:spacing w:after="0" w:line="240" w:lineRule="auto"/>
+        <w:ind w:left="720"/>
+        <w:rPr>
+          <w:rFonts w:ascii="Times New Roman" w:hAnsi="Times New Roman" w:cs="Times New Roman"/>
+        </w:rPr>
+      </w:pPr>
+      <w:r>
+        <w:rPr>
+          <w:rFonts w:ascii="Times New Roman" w:hAnsi="Times New Roman" w:cs="Times New Roman"/>
+        </w:rPr>
+        <w:t>Java programmers tend to have</w:t>
+      </w:r>
+      <w:r>
+        <w:rPr>
+          <w:rFonts w:ascii="Times New Roman" w:hAnsi="Times New Roman" w:cs="Times New Roman"/>
+        </w:rPr>
+        <w:t xml:space="preserve"> </w:t>
+      </w:r>
+      <w:r>
+        <w:rPr>
+          <w:rFonts w:ascii="Times New Roman" w:hAnsi="Times New Roman" w:cs="Times New Roman"/>
+        </w:rPr>
+        <w:t>more components in</w:t>
+      </w:r>
+      <w:r>
+        <w:rPr>
+          <w:rFonts w:ascii="Times New Roman" w:hAnsi="Times New Roman" w:cs="Times New Roman"/>
+        </w:rPr>
+        <w:t xml:space="preserve"> smaller files than Python programmers</w:t>
+      </w:r>
+      <w:r>
+        <w:rPr>
+          <w:rFonts w:ascii="Times New Roman" w:hAnsi="Times New Roman" w:cs="Times New Roman"/>
+        </w:rPr>
+        <w:t>.</w:t>
+      </w:r>
+      <w:r>
+        <w:rPr>
+          <w:rFonts w:ascii="Times New Roman" w:hAnsi="Times New Roman" w:cs="Times New Roman"/>
+        </w:rPr>
+        <w:t xml:space="preserve"> </w:t>
+      </w:r>
+      <w:r>
+        <w:rPr>
+          <w:rFonts w:ascii="Times New Roman" w:hAnsi="Times New Roman" w:cs="Times New Roman"/>
+        </w:rPr>
+        <w:t>Python uses “modules”</w:t>
+      </w:r>
+      <w:r>
+        <w:rPr>
+          <w:rFonts w:ascii="Times New Roman" w:hAnsi="Times New Roman" w:cs="Times New Roman"/>
+        </w:rPr>
+        <w:t xml:space="preserve"> like C++</w:t>
+      </w:r>
+      <w:r>
+        <w:rPr>
+          <w:rFonts w:ascii="Times New Roman" w:hAnsi="Times New Roman" w:cs="Times New Roman"/>
+        </w:rPr>
+        <w:t>, which often are large files</w:t>
+      </w:r>
+      <w:r>
+        <w:rPr>
+          <w:rFonts w:ascii="Times New Roman" w:hAnsi="Times New Roman" w:cs="Times New Roman"/>
+        </w:rPr>
+        <w:t>. A Python module often contains several Python class definitions, as opposed to a Java class file which defines a single public class (but may include inner classes and package level classes.)</w:t>
+      </w:r>
+      <w:r>
+        <w:rPr>
+          <w:rFonts w:ascii="Times New Roman" w:hAnsi="Times New Roman" w:cs="Times New Roman"/>
+        </w:rPr>
+        <w:t xml:space="preserve"> PyBuilder allows Python developers to easily create multiple components in smaller modules, increasing testability, concurrent development, multiple implementations (plug and play), and facilitates reuse.</w:t>
+      </w:r>
+    </w:p>
+    <w:p>
+      <w:pPr>
+        <w:spacing w:after="0" w:line="240" w:lineRule="auto"/>
+        <w:ind w:left="720"/>
+        <w:rPr>
+          <w:rFonts w:ascii="Times New Roman" w:hAnsi="Times New Roman" w:cs="Times New Roman"/>
+        </w:rPr>
+      </w:pPr>
+    </w:p>
+    <w:p>
+      <w:pPr>
+        <w:spacing w:after="0" w:line="240" w:lineRule="auto"/>
+        <w:ind w:left="720"/>
+        <w:rPr>
+          <w:rFonts w:ascii="Times New Roman" w:hAnsi="Times New Roman" w:cs="Times New Roman"/>
+        </w:rPr>
+      </w:pPr>
+      <w:r>
+        <w:rPr>
+          <w:rFonts w:ascii="Times New Roman" w:hAnsi="Times New Roman" w:cs="Times New Roman"/>
+        </w:rPr>
+        <w:t xml:space="preserve">We also </w:t>
       </w:r>
       <w:r>
         <w:rPr>
@@ -290,6 +404,32 @@
           <w:rFonts w:ascii="Times New Roman" w:hAnsi="Times New Roman" w:cs="Times New Roman"/>
         </w:rPr>
         <w:t>.</w:t>
+      </w:r>
+      <w:r>
+        <w:rPr>
+          <w:rFonts w:ascii="Times New Roman" w:hAnsi="Times New Roman" w:cs="Times New Roman"/>
+        </w:rPr>
+        <w:t xml:space="preserve"> The virtual environment mechanism is Python’s primary dependency management tool, and </w:t>
+      </w:r>
+      <w:r>
+        <w:rPr>
+          <w:rFonts w:ascii="Times New Roman" w:hAnsi="Times New Roman" w:cs="Times New Roman"/>
+        </w:rPr>
+        <w:t>provides</w:t>
+      </w:r>
+      <w:bookmarkStart w:id="0" w:name="_GoBack"/>
+      <w:bookmarkEnd w:id="0"/>
+      <w:r>
+        <w:rPr>
+          <w:rFonts w:ascii="Times New Roman" w:hAnsi="Times New Roman" w:cs="Times New Roman"/>
+        </w:rPr>
+        <w:t xml:space="preserve"> a means of collecting the depend</w:t>
+      </w:r>
+      <w:r>
+        <w:rPr>
+          <w:rFonts w:ascii="Times New Roman" w:hAnsi="Times New Roman" w:cs="Times New Roman"/>
+        </w:rPr>
+        <w:t>encies for a single application.</w:t>
       </w:r>
     </w:p>
     <w:p>
@@ -427,6 +567,142 @@
         </w:rPr>
         <w:t xml:space="preserve"> for those systems</w:t>
       </w:r>
+    </w:p>
+    <w:p>
+      <w:pPr>
+        <w:spacing w:after="0" w:line="240" w:lineRule="auto"/>
+        <w:ind w:left="720"/>
+        <w:rPr>
+          <w:rFonts w:ascii="Times New Roman" w:hAnsi="Times New Roman" w:cs="Times New Roman"/>
+        </w:rPr>
+      </w:pPr>
+    </w:p>
+    <w:p>
+      <w:pPr>
+        <w:spacing w:after="0" w:line="240" w:lineRule="auto"/>
+        <w:ind w:left="720"/>
+        <w:rPr>
+          <w:rFonts w:ascii="Times New Roman" w:hAnsi="Times New Roman" w:cs="Times New Roman"/>
+        </w:rPr>
+      </w:pPr>
+      <w:r>
+        <w:rPr>
+          <w:rFonts w:ascii="Times New Roman" w:hAnsi="Times New Roman" w:cs="Times New Roman"/>
+        </w:rPr>
+        <w:t>Discussed here are</w:t>
+      </w:r>
+      <w:r>
+        <w:rPr>
+          <w:rFonts w:ascii="Times New Roman" w:hAnsi="Times New Roman" w:cs="Times New Roman"/>
+        </w:rPr>
+        <w:t xml:space="preserve"> </w:t>
+      </w:r>
+      <w:r>
+        <w:rPr>
+          <w:rFonts w:ascii="Times New Roman" w:hAnsi="Times New Roman" w:cs="Times New Roman"/>
+        </w:rPr>
+        <w:t xml:space="preserve">creating </w:t>
+      </w:r>
+      <w:r>
+        <w:rPr>
+          <w:rFonts w:ascii="Times New Roman" w:hAnsi="Times New Roman" w:cs="Times New Roman"/>
+        </w:rPr>
+        <w:t xml:space="preserve">a </w:t>
+      </w:r>
+      <w:r>
+        <w:rPr>
+          <w:rFonts w:ascii="Times New Roman" w:hAnsi="Times New Roman" w:cs="Times New Roman"/>
+          <w:i/>
+        </w:rPr>
+        <w:t>virtual environment</w:t>
+      </w:r>
+      <w:r>
+        <w:rPr>
+          <w:rFonts w:ascii="Times New Roman" w:hAnsi="Times New Roman" w:cs="Times New Roman"/>
+        </w:rPr>
+        <w:t xml:space="preserve"> with</w:t>
+      </w:r>
+      <w:r>
+        <w:rPr>
+          <w:rFonts w:ascii="Times New Roman" w:hAnsi="Times New Roman" w:cs="Times New Roman"/>
+        </w:rPr>
+        <w:t xml:space="preserve"> </w:t>
+      </w:r>
+      <w:r>
+        <w:rPr>
+          <w:rFonts w:ascii="Times New Roman" w:hAnsi="Times New Roman" w:cs="Times New Roman"/>
+        </w:rPr>
+        <w:t xml:space="preserve">the Python </w:t>
+      </w:r>
+      <w:r>
+        <w:rPr>
+          <w:rFonts w:ascii="Times New Roman" w:hAnsi="Times New Roman" w:cs="Times New Roman"/>
+        </w:rPr>
+        <w:t>utility</w:t>
+      </w:r>
+      <w:r>
+        <w:rPr>
+          <w:rFonts w:ascii="Times New Roman" w:hAnsi="Times New Roman" w:cs="Times New Roman"/>
+        </w:rPr>
+        <w:t xml:space="preserve"> </w:t>
+      </w:r>
+      <w:r>
+        <w:rPr>
+          <w:rFonts w:ascii="Times New Roman" w:hAnsi="Times New Roman" w:cs="Times New Roman"/>
+          <w:b/>
+          <w:i/>
+        </w:rPr>
+        <w:t>venv</w:t>
+      </w:r>
+      <w:r>
+        <w:rPr>
+          <w:rFonts w:ascii="Times New Roman" w:hAnsi="Times New Roman" w:cs="Times New Roman"/>
+        </w:rPr>
+        <w:t xml:space="preserve">, and </w:t>
+      </w:r>
+      <w:r>
+        <w:rPr>
+          <w:rFonts w:ascii="Times New Roman" w:hAnsi="Times New Roman" w:cs="Times New Roman"/>
+        </w:rPr>
+        <w:t>completing</w:t>
+      </w:r>
+      <w:r>
+        <w:rPr>
+          <w:rFonts w:ascii="Times New Roman" w:hAnsi="Times New Roman" w:cs="Times New Roman"/>
+        </w:rPr>
+        <w:t xml:space="preserve"> the project</w:t>
+      </w:r>
+      <w:r>
+        <w:rPr>
+          <w:rFonts w:ascii="Times New Roman" w:hAnsi="Times New Roman" w:cs="Times New Roman"/>
+        </w:rPr>
+        <w:t xml:space="preserve"> </w:t>
+      </w:r>
+      <w:r>
+        <w:rPr>
+          <w:rFonts w:ascii="Times New Roman" w:hAnsi="Times New Roman" w:cs="Times New Roman"/>
+        </w:rPr>
+        <w:t xml:space="preserve">structure </w:t>
+      </w:r>
+      <w:r>
+        <w:rPr>
+          <w:rFonts w:ascii="Times New Roman" w:hAnsi="Times New Roman" w:cs="Times New Roman"/>
+        </w:rPr>
+        <w:t>using</w:t>
+      </w:r>
+      <w:r>
+        <w:rPr>
+          <w:rFonts w:ascii="Times New Roman" w:hAnsi="Times New Roman" w:cs="Times New Roman"/>
+        </w:rPr>
+        <w:t xml:space="preserve"> </w:t>
+      </w:r>
+      <w:r>
+        <w:rPr>
+          <w:rFonts w:ascii="Times New Roman" w:hAnsi="Times New Roman" w:cs="Times New Roman"/>
+          <w:i/>
+        </w:rPr>
+        <w:t>PyBuilder</w:t>
+      </w:r>
       <w:r>
         <w:rPr>
           <w:rFonts w:ascii="Times New Roman" w:hAnsi="Times New Roman" w:cs="Times New Roman"/>
@@ -437,91 +713,25 @@
         <w:rPr>
           <w:rFonts w:ascii="Times New Roman" w:hAnsi="Times New Roman" w:cs="Times New Roman"/>
         </w:rPr>
-        <w:t xml:space="preserve"> Sadly, Python is not as machine independent as Java, and does not have a</w:t>
-      </w:r>
-      <w:r>
-        <w:rPr>
-          <w:rFonts w:ascii="Times New Roman" w:hAnsi="Times New Roman" w:cs="Times New Roman"/>
-        </w:rPr>
-        <w:t>s</w:t>
-      </w:r>
-      <w:r>
-        <w:rPr>
-          <w:rFonts w:ascii="Times New Roman" w:hAnsi="Times New Roman" w:cs="Times New Roman"/>
-        </w:rPr>
-        <w:t xml:space="preserve"> strong </w:t>
-      </w:r>
-      <w:r>
-        <w:rPr>
-          <w:rFonts w:ascii="Times New Roman" w:hAnsi="Times New Roman" w:cs="Times New Roman"/>
-        </w:rPr>
-        <w:t xml:space="preserve">a </w:t>
-      </w:r>
-      <w:r>
-        <w:rPr>
-          <w:rFonts w:ascii="Times New Roman" w:hAnsi="Times New Roman" w:cs="Times New Roman"/>
-        </w:rPr>
-        <w:t>backwards compatibility commitment as</w:t>
-      </w:r>
-      <w:r>
-        <w:rPr>
-          <w:rFonts w:ascii="Times New Roman" w:hAnsi="Times New Roman" w:cs="Times New Roman"/>
-        </w:rPr>
-        <w:t xml:space="preserve"> does</w:t>
-      </w:r>
-      <w:r>
-        <w:rPr>
-          <w:rFonts w:ascii="Times New Roman" w:hAnsi="Times New Roman" w:cs="Times New Roman"/>
-        </w:rPr>
-        <w:t xml:space="preserve"> Java.</w:t>
-      </w:r>
-      <w:r>
-        <w:rPr>
-          <w:rFonts w:ascii="Times New Roman" w:hAnsi="Times New Roman" w:cs="Times New Roman"/>
-        </w:rPr>
-        <w:t xml:space="preserve"> This means setting up these </w:t>
-      </w:r>
-      <w:r>
-        <w:rPr>
-          <w:rFonts w:ascii="Times New Roman" w:hAnsi="Times New Roman" w:cs="Times New Roman"/>
-        </w:rPr>
-        <w:t xml:space="preserve">Python </w:t>
-      </w:r>
-      <w:r>
-        <w:rPr>
-          <w:rFonts w:ascii="Times New Roman" w:hAnsi="Times New Roman" w:cs="Times New Roman"/>
-        </w:rPr>
-        <w:t>environments will change over time</w:t>
-      </w:r>
-      <w:r>
-        <w:rPr>
-          <w:rFonts w:ascii="Times New Roman" w:hAnsi="Times New Roman" w:cs="Times New Roman"/>
-        </w:rPr>
-        <w:t>.</w:t>
-      </w:r>
-    </w:p>
-    <w:p>
-      <w:pPr>
-        <w:spacing w:after="0" w:line="240" w:lineRule="auto"/>
-        <w:ind w:left="720"/>
-        <w:rPr>
-          <w:rFonts w:ascii="Times New Roman" w:hAnsi="Times New Roman" w:cs="Times New Roman"/>
-        </w:rPr>
-      </w:pPr>
-    </w:p>
-    <w:p>
-      <w:pPr>
-        <w:spacing w:after="0" w:line="240" w:lineRule="auto"/>
-        <w:ind w:left="720"/>
-        <w:rPr>
-          <w:rFonts w:ascii="Times New Roman" w:hAnsi="Times New Roman" w:cs="Times New Roman"/>
-        </w:rPr>
-      </w:pPr>
-      <w:r>
-        <w:rPr>
-          <w:rFonts w:ascii="Times New Roman" w:hAnsi="Times New Roman" w:cs="Times New Roman"/>
-        </w:rPr>
-        <w:t>Discussed here are</w:t>
+        <w:t xml:space="preserve"> A virtual environment is the primary dependency control mechanism for Python. </w:t>
+      </w:r>
+      <w:r>
+        <w:rPr>
+          <w:rFonts w:ascii="Times New Roman" w:hAnsi="Times New Roman" w:cs="Times New Roman"/>
+        </w:rPr>
+        <w:t xml:space="preserve">Finally, we wrap </w:t>
+      </w:r>
+      <w:r>
+        <w:rPr>
+          <w:rFonts w:ascii="Times New Roman" w:hAnsi="Times New Roman" w:cs="Times New Roman"/>
+        </w:rPr>
+        <w:t>the</w:t>
+      </w:r>
+      <w:r>
+        <w:rPr>
+          <w:rFonts w:ascii="Times New Roman" w:hAnsi="Times New Roman" w:cs="Times New Roman"/>
+        </w:rPr>
+        <w:t xml:space="preserve"> new project with the</w:t>
       </w:r>
       <w:r>
         <w:rPr>
@@ -532,27 +742,9 @@
       <w:r>
         <w:rPr>
           <w:rFonts w:ascii="Times New Roman" w:hAnsi="Times New Roman" w:cs="Times New Roman"/>
-        </w:rPr>
-        <w:t xml:space="preserve">creating </w:t>
-      </w:r>
-      <w:r>
-        <w:rPr>
-          <w:rFonts w:ascii="Times New Roman" w:hAnsi="Times New Roman" w:cs="Times New Roman"/>
-        </w:rPr>
-        <w:t xml:space="preserve">a </w:t>
-      </w:r>
-      <w:r>
-        <w:rPr>
-          <w:rFonts w:ascii="Times New Roman" w:hAnsi="Times New Roman" w:cs="Times New Roman"/>
-          <w:i/>
-        </w:rPr>
-        <w:t>virtual environment</w:t>
-      </w:r>
-      <w:r>
-        <w:rPr>
-          <w:rFonts w:ascii="Times New Roman" w:hAnsi="Times New Roman" w:cs="Times New Roman"/>
-        </w:rPr>
-        <w:t xml:space="preserve"> with</w:t>
+          <w:i/>
+        </w:rPr>
+        <w:t>PyCharm</w:t>
       </w:r>
       <w:r>
         <w:rPr>
@@ -564,130 +756,6 @@
         <w:rPr>
           <w:rFonts w:ascii="Times New Roman" w:hAnsi="Times New Roman" w:cs="Times New Roman"/>
         </w:rPr>
-        <w:t xml:space="preserve">the Python </w:t>
-      </w:r>
-      <w:r>
-        <w:rPr>
-          <w:rFonts w:ascii="Times New Roman" w:hAnsi="Times New Roman" w:cs="Times New Roman"/>
-        </w:rPr>
-        <w:t>utility</w:t>
-      </w:r>
-      <w:r>
-        <w:rPr>
-          <w:rFonts w:ascii="Times New Roman" w:hAnsi="Times New Roman" w:cs="Times New Roman"/>
-        </w:rPr>
-        <w:t xml:space="preserve"> </w:t>
-      </w:r>
-      <w:r>
-        <w:rPr>
-          <w:rFonts w:ascii="Times New Roman" w:hAnsi="Times New Roman" w:cs="Times New Roman"/>
-          <w:b/>
-          <w:i/>
-        </w:rPr>
-        <w:t>venv</w:t>
-      </w:r>
-      <w:r>
-        <w:rPr>
-          <w:rFonts w:ascii="Times New Roman" w:hAnsi="Times New Roman" w:cs="Times New Roman"/>
-        </w:rPr>
-        <w:t xml:space="preserve">, and </w:t>
-      </w:r>
-      <w:r>
-        <w:rPr>
-          <w:rFonts w:ascii="Times New Roman" w:hAnsi="Times New Roman" w:cs="Times New Roman"/>
-        </w:rPr>
-        <w:t>completing</w:t>
-      </w:r>
-      <w:r>
-        <w:rPr>
-          <w:rFonts w:ascii="Times New Roman" w:hAnsi="Times New Roman" w:cs="Times New Roman"/>
-        </w:rPr>
-        <w:t xml:space="preserve"> the project</w:t>
-      </w:r>
-      <w:r>
-        <w:rPr>
-          <w:rFonts w:ascii="Times New Roman" w:hAnsi="Times New Roman" w:cs="Times New Roman"/>
-        </w:rPr>
-        <w:t xml:space="preserve"> </w:t>
-      </w:r>
-      <w:r>
-        <w:rPr>
-          <w:rFonts w:ascii="Times New Roman" w:hAnsi="Times New Roman" w:cs="Times New Roman"/>
-        </w:rPr>
-        <w:t xml:space="preserve">structure </w:t>
-      </w:r>
-      <w:r>
-        <w:rPr>
-          <w:rFonts w:ascii="Times New Roman" w:hAnsi="Times New Roman" w:cs="Times New Roman"/>
-        </w:rPr>
-        <w:t>using</w:t>
-      </w:r>
-      <w:r>
-        <w:rPr>
-          <w:rFonts w:ascii="Times New Roman" w:hAnsi="Times New Roman" w:cs="Times New Roman"/>
-        </w:rPr>
-        <w:t xml:space="preserve"> </w:t>
-      </w:r>
-      <w:r>
-        <w:rPr>
-          <w:rFonts w:ascii="Times New Roman" w:hAnsi="Times New Roman" w:cs="Times New Roman"/>
-          <w:i/>
-        </w:rPr>
-        <w:t>PyBuilder</w:t>
-      </w:r>
-      <w:r>
-        <w:rPr>
-          <w:rFonts w:ascii="Times New Roman" w:hAnsi="Times New Roman" w:cs="Times New Roman"/>
-        </w:rPr>
-        <w:t>.</w:t>
-      </w:r>
-      <w:r>
-        <w:rPr>
-          <w:rFonts w:ascii="Times New Roman" w:hAnsi="Times New Roman" w:cs="Times New Roman"/>
-        </w:rPr>
-        <w:t xml:space="preserve"> A virtual environment is the primary dependency control mechanism for Python. </w:t>
-      </w:r>
-      <w:r>
-        <w:rPr>
-          <w:rFonts w:ascii="Times New Roman" w:hAnsi="Times New Roman" w:cs="Times New Roman"/>
-        </w:rPr>
-        <w:t xml:space="preserve">Finally, we wrap </w:t>
-      </w:r>
-      <w:r>
-        <w:rPr>
-          <w:rFonts w:ascii="Times New Roman" w:hAnsi="Times New Roman" w:cs="Times New Roman"/>
-        </w:rPr>
-        <w:t>the</w:t>
-      </w:r>
-      <w:r>
-        <w:rPr>
-          <w:rFonts w:ascii="Times New Roman" w:hAnsi="Times New Roman" w:cs="Times New Roman"/>
-        </w:rPr>
-        <w:t xml:space="preserve"> new project with the</w:t>
-      </w:r>
-      <w:r>
-        <w:rPr>
-          <w:rFonts w:ascii="Times New Roman" w:hAnsi="Times New Roman" w:cs="Times New Roman"/>
-        </w:rPr>
-        <w:t xml:space="preserve"> </w:t>
-      </w:r>
-      <w:r>
-        <w:rPr>
-          <w:rFonts w:ascii="Times New Roman" w:hAnsi="Times New Roman" w:cs="Times New Roman"/>
-          <w:i/>
-        </w:rPr>
-        <w:t>PyCharm</w:t>
-      </w:r>
-      <w:r>
-        <w:rPr>
-          <w:rFonts w:ascii="Times New Roman" w:hAnsi="Times New Roman" w:cs="Times New Roman"/>
-        </w:rPr>
-        <w:t xml:space="preserve"> </w:t>
-      </w:r>
-      <w:r>
-        <w:rPr>
-          <w:rFonts w:ascii="Times New Roman" w:hAnsi="Times New Roman" w:cs="Times New Roman"/>
-        </w:rPr>
         <w:t>Python IDE</w:t>
       </w:r>
       <w:r>
@@ -726,18 +794,6 @@
           <w:rFonts w:ascii="Times New Roman" w:hAnsi="Times New Roman" w:cs="Times New Roman"/>
         </w:rPr>
       </w:pPr>
-      <w:r>
-        <w:rPr>
-          <w:rFonts w:ascii="Times New Roman" w:hAnsi="Times New Roman" w:cs="Times New Roman"/>
-        </w:rPr>
-        <w:t>.</w:t>
-      </w:r>
-      <w:r>
-        <w:rPr>
-          <w:rFonts w:ascii="Times New Roman" w:hAnsi="Times New Roman" w:cs="Times New Roman"/>
-        </w:rPr>
-        <w:t xml:space="preserve"> </w:t>
-      </w:r>
       <w:r>
         <w:rPr>
           <w:rFonts w:ascii="Times New Roman" w:hAnsi="Times New Roman" w:cs="Times New Roman"/>
@@ -1216,6 +1272,7 @@
         <w:spacing w:before="0" w:line="240" w:lineRule="auto"/>
       </w:pPr>
       <w:r>
+        <w:lastRenderedPageBreak/>
         <w:t xml:space="preserve">Create the </w:t>
       </w:r>
       <w:r>
@@ -1393,7 +1450,6 @@
           <w:sz w:val="18"/>
           <w:szCs w:val="18"/>
         </w:rPr>
-        <w:lastRenderedPageBreak/>
         <w:t>D:\\Dependencies\myapppy&gt;</w:t>
       </w:r>
       <w:r>
@@ -2862,686 +2918,914 @@
           <w:sz w:val="18"/>
           <w:szCs w:val="18"/>
         </w:rPr>
+        <w:t>Created 'setup.py'.</w:t>
+      </w:r>
+    </w:p>
+    <w:p>
+      <w:pPr>
+        <w:spacing w:after="0" w:line="240" w:lineRule="auto"/>
+      </w:pPr>
+    </w:p>
+    <w:p>
+      <w:pPr>
+        <w:spacing w:after="0" w:line="240" w:lineRule="auto"/>
+      </w:pPr>
+      <w:r>
+        <w:t xml:space="preserve">This </w:t>
+      </w:r>
+      <w:r>
+        <w:t xml:space="preserve">initial run of </w:t>
+      </w:r>
+      <w:r>
+        <w:rPr>
+          <w:b/>
+          <w:i/>
+        </w:rPr>
+        <w:t>PyBuilder</w:t>
+      </w:r>
+      <w:r>
+        <w:t xml:space="preserve"> </w:t>
+      </w:r>
+      <w:r>
+        <w:t>creates the</w:t>
+      </w:r>
+      <w:r>
+        <w:t xml:space="preserve"> </w:t>
+      </w:r>
+      <w:r>
+        <w:rPr>
+          <w:b/>
+          <w:i/>
+        </w:rPr>
+        <w:t>setup.py</w:t>
+      </w:r>
+      <w:r>
+        <w:t xml:space="preserve"> and </w:t>
+      </w:r>
+      <w:r>
+        <w:rPr>
+          <w:b/>
+          <w:i/>
+        </w:rPr>
+        <w:t>build.py</w:t>
+      </w:r>
+      <w:r>
+        <w:t xml:space="preserve"> files, along with the </w:t>
+      </w:r>
+      <w:r>
+        <w:rPr>
+          <w:b/>
+          <w:i/>
+        </w:rPr>
+        <w:t>src</w:t>
+      </w:r>
+      <w:r>
+        <w:rPr>
+          <w:b/>
+          <w:i/>
+        </w:rPr>
+        <w:t>, target</w:t>
+      </w:r>
+      <w:r>
+        <w:t xml:space="preserve"> and </w:t>
+      </w:r>
+      <w:r>
+        <w:rPr>
+          <w:b/>
+          <w:i/>
+        </w:rPr>
+        <w:t>do</w:t>
+      </w:r>
+      <w:r>
+        <w:rPr>
+          <w:b/>
+          <w:i/>
+        </w:rPr>
+        <w:t>cs</w:t>
+      </w:r>
+      <w:r>
+        <w:t xml:space="preserve"> directories.</w:t>
+      </w:r>
+      <w:r>
+        <w:t xml:space="preserve"> The newly created</w:t>
+      </w:r>
+      <w:r>
+        <w:t xml:space="preserve"> </w:t>
+      </w:r>
+      <w:r>
+        <w:rPr>
+          <w:b/>
+          <w:i/>
+        </w:rPr>
+        <w:t>build.py</w:t>
+      </w:r>
+      <w:r>
+        <w:t xml:space="preserve"> should look something like this:</w:t>
+      </w:r>
+    </w:p>
+    <w:p>
+      <w:pPr>
+        <w:spacing w:after="0" w:line="240" w:lineRule="auto"/>
+      </w:pPr>
+    </w:p>
+    <w:p>
+      <w:pPr>
+        <w:spacing w:after="0" w:line="240" w:lineRule="auto"/>
+        <w:ind w:left="720"/>
+        <w:rPr>
+          <w:rFonts w:ascii="Lucida Console" w:hAnsi="Lucida Console"/>
+          <w:sz w:val="18"/>
+          <w:szCs w:val="18"/>
+        </w:rPr>
+      </w:pPr>
+      <w:r>
+        <w:rPr>
+          <w:rFonts w:ascii="Lucida Console" w:hAnsi="Lucida Console"/>
+          <w:sz w:val="18"/>
+          <w:szCs w:val="18"/>
+        </w:rPr>
+        <w:t>from pybuilder.core import use_plugin, init</w:t>
+      </w:r>
+    </w:p>
+    <w:p>
+      <w:pPr>
+        <w:spacing w:after="0" w:line="240" w:lineRule="auto"/>
+        <w:ind w:left="720"/>
+        <w:rPr>
+          <w:rFonts w:ascii="Lucida Console" w:hAnsi="Lucida Console"/>
+          <w:sz w:val="18"/>
+          <w:szCs w:val="18"/>
+        </w:rPr>
+      </w:pPr>
+    </w:p>
+    <w:p>
+      <w:pPr>
+        <w:spacing w:after="0" w:line="240" w:lineRule="auto"/>
+        <w:ind w:left="720"/>
+        <w:rPr>
+          <w:rFonts w:ascii="Lucida Console" w:hAnsi="Lucida Console"/>
+          <w:sz w:val="18"/>
+          <w:szCs w:val="18"/>
+        </w:rPr>
+      </w:pPr>
+      <w:r>
+        <w:rPr>
+          <w:rFonts w:ascii="Lucida Console" w:hAnsi="Lucida Console"/>
+          <w:sz w:val="18"/>
+          <w:szCs w:val="18"/>
+        </w:rPr>
+        <w:t>use_plugin("python.core")</w:t>
+      </w:r>
+    </w:p>
+    <w:p>
+      <w:pPr>
+        <w:spacing w:after="0" w:line="240" w:lineRule="auto"/>
+        <w:ind w:left="720"/>
+        <w:rPr>
+          <w:rFonts w:ascii="Lucida Console" w:hAnsi="Lucida Console"/>
+          <w:sz w:val="18"/>
+          <w:szCs w:val="18"/>
+        </w:rPr>
+      </w:pPr>
+      <w:r>
+        <w:rPr>
+          <w:rFonts w:ascii="Lucida Console" w:hAnsi="Lucida Console"/>
+          <w:sz w:val="18"/>
+          <w:szCs w:val="18"/>
+        </w:rPr>
+        <w:t>use_plugin("python.unittest")</w:t>
+      </w:r>
+    </w:p>
+    <w:p>
+      <w:pPr>
+        <w:spacing w:after="0" w:line="240" w:lineRule="auto"/>
+        <w:ind w:left="720"/>
+        <w:rPr>
+          <w:rFonts w:ascii="Lucida Console" w:hAnsi="Lucida Console"/>
+          <w:sz w:val="18"/>
+          <w:szCs w:val="18"/>
+        </w:rPr>
+      </w:pPr>
+      <w:r>
+        <w:rPr>
+          <w:rFonts w:ascii="Lucida Console" w:hAnsi="Lucida Console"/>
+          <w:sz w:val="18"/>
+          <w:szCs w:val="18"/>
+        </w:rPr>
+        <w:t>use_plugin("python.install_dependencies")</w:t>
+      </w:r>
+    </w:p>
+    <w:p>
+      <w:pPr>
+        <w:spacing w:after="0" w:line="240" w:lineRule="auto"/>
+        <w:ind w:left="720"/>
+        <w:rPr>
+          <w:rFonts w:ascii="Lucida Console" w:hAnsi="Lucida Console"/>
+          <w:sz w:val="18"/>
+          <w:szCs w:val="18"/>
+        </w:rPr>
+      </w:pPr>
+      <w:r>
+        <w:rPr>
+          <w:rFonts w:ascii="Lucida Console" w:hAnsi="Lucida Console"/>
+          <w:sz w:val="18"/>
+          <w:szCs w:val="18"/>
+        </w:rPr>
+        <w:t>use_plugin("python.flake8")</w:t>
+      </w:r>
+    </w:p>
+    <w:p>
+      <w:pPr>
+        <w:spacing w:after="0" w:line="240" w:lineRule="auto"/>
+        <w:ind w:left="720"/>
+        <w:rPr>
+          <w:rFonts w:ascii="Lucida Console" w:hAnsi="Lucida Console"/>
+          <w:sz w:val="18"/>
+          <w:szCs w:val="18"/>
+        </w:rPr>
+      </w:pPr>
+      <w:r>
+        <w:rPr>
+          <w:rFonts w:ascii="Lucida Console" w:hAnsi="Lucida Console"/>
+          <w:sz w:val="18"/>
+          <w:szCs w:val="18"/>
+        </w:rPr>
+        <w:t>use_plugin("python.coverage")</w:t>
+      </w:r>
+    </w:p>
+    <w:p>
+      <w:pPr>
+        <w:spacing w:after="0" w:line="240" w:lineRule="auto"/>
+        <w:ind w:left="720"/>
+        <w:rPr>
+          <w:rFonts w:ascii="Lucida Console" w:hAnsi="Lucida Console"/>
+          <w:sz w:val="18"/>
+          <w:szCs w:val="18"/>
+        </w:rPr>
+      </w:pPr>
+      <w:r>
+        <w:rPr>
+          <w:rFonts w:ascii="Lucida Console" w:hAnsi="Lucida Console"/>
+          <w:sz w:val="18"/>
+          <w:szCs w:val="18"/>
+        </w:rPr>
+        <w:t>use_plugin("python.distutils")</w:t>
+      </w:r>
+    </w:p>
+    <w:p>
+      <w:pPr>
+        <w:spacing w:after="0" w:line="240" w:lineRule="auto"/>
+        <w:rPr>
+          <w:rFonts w:ascii="Lucida Console" w:hAnsi="Lucida Console"/>
+          <w:sz w:val="18"/>
+          <w:szCs w:val="18"/>
+        </w:rPr>
+      </w:pPr>
+    </w:p>
+    <w:p>
+      <w:pPr>
+        <w:spacing w:after="0" w:line="240" w:lineRule="auto"/>
+        <w:ind w:left="720"/>
+        <w:rPr>
+          <w:rFonts w:ascii="Lucida Console" w:hAnsi="Lucida Console"/>
+          <w:sz w:val="18"/>
+          <w:szCs w:val="18"/>
+        </w:rPr>
+      </w:pPr>
+      <w:r>
+        <w:rPr>
+          <w:rFonts w:ascii="Lucida Console" w:hAnsi="Lucida Console"/>
+          <w:sz w:val="18"/>
+          <w:szCs w:val="18"/>
+        </w:rPr>
+        <w:t>name = "myapppy"</w:t>
+      </w:r>
+    </w:p>
+    <w:p>
+      <w:pPr>
+        <w:spacing w:after="0" w:line="240" w:lineRule="auto"/>
+        <w:ind w:left="720"/>
+        <w:rPr>
+          <w:rFonts w:ascii="Lucida Console" w:hAnsi="Lucida Console"/>
+          <w:sz w:val="18"/>
+          <w:szCs w:val="18"/>
+        </w:rPr>
+      </w:pPr>
+      <w:r>
+        <w:rPr>
+          <w:rFonts w:ascii="Lucida Console" w:hAnsi="Lucida Console"/>
+          <w:sz w:val="18"/>
+          <w:szCs w:val="18"/>
+        </w:rPr>
+        <w:t>default_task = "publish"</w:t>
+      </w:r>
+    </w:p>
+    <w:p>
+      <w:pPr>
+        <w:spacing w:after="0" w:line="240" w:lineRule="auto"/>
+        <w:rPr>
+          <w:rFonts w:ascii="Lucida Console" w:hAnsi="Lucida Console"/>
+          <w:sz w:val="18"/>
+          <w:szCs w:val="18"/>
+        </w:rPr>
+      </w:pPr>
+    </w:p>
+    <w:p>
+      <w:pPr>
+        <w:spacing w:after="0" w:line="240" w:lineRule="auto"/>
+        <w:ind w:left="720"/>
+        <w:rPr>
+          <w:rFonts w:ascii="Lucida Console" w:hAnsi="Lucida Console"/>
+          <w:sz w:val="18"/>
+          <w:szCs w:val="18"/>
+        </w:rPr>
+      </w:pPr>
+      <w:r>
+        <w:rPr>
+          <w:rFonts w:ascii="Lucida Console" w:hAnsi="Lucida Console"/>
+          <w:sz w:val="18"/>
+          <w:szCs w:val="18"/>
+        </w:rPr>
+        <w:t>@init</w:t>
+      </w:r>
+    </w:p>
+    <w:p>
+      <w:pPr>
+        <w:spacing w:after="0" w:line="240" w:lineRule="auto"/>
+        <w:ind w:left="720"/>
+        <w:rPr>
+          <w:rFonts w:ascii="Lucida Console" w:hAnsi="Lucida Console"/>
+          <w:sz w:val="18"/>
+          <w:szCs w:val="18"/>
+        </w:rPr>
+      </w:pPr>
+      <w:r>
+        <w:rPr>
+          <w:rFonts w:ascii="Lucida Console" w:hAnsi="Lucida Console"/>
+          <w:sz w:val="18"/>
+          <w:szCs w:val="18"/>
+        </w:rPr>
+        <w:t>def set_properties(project):</w:t>
+      </w:r>
+    </w:p>
+    <w:p>
+      <w:pPr>
+        <w:spacing w:after="0" w:line="240" w:lineRule="auto"/>
+        <w:ind w:left="720"/>
+      </w:pPr>
+      <w:r>
+        <w:rPr>
+          <w:rFonts w:ascii="Lucida Console" w:hAnsi="Lucida Console"/>
+          <w:sz w:val="18"/>
+          <w:szCs w:val="18"/>
+        </w:rPr>
+        <w:t xml:space="preserve">    pass</w:t>
+      </w:r>
+    </w:p>
+    <w:p>
+      <w:pPr>
+        <w:spacing w:after="0" w:line="240" w:lineRule="auto"/>
+      </w:pPr>
+    </w:p>
+    <w:p>
+      <w:pPr>
+        <w:spacing w:after="0" w:line="240" w:lineRule="auto"/>
+      </w:pPr>
+      <w:r>
+        <w:t xml:space="preserve">We </w:t>
+      </w:r>
+      <w:r>
+        <w:t>execute</w:t>
+      </w:r>
+      <w:r>
+        <w:t xml:space="preserve"> a </w:t>
+      </w:r>
+      <w:r>
+        <w:rPr>
+          <w:b/>
+          <w:i/>
+        </w:rPr>
+        <w:t>PyBuilder</w:t>
+      </w:r>
+      <w:r>
+        <w:t xml:space="preserve"> “verify” (</w:t>
+      </w:r>
+      <w:r>
+        <w:t xml:space="preserve">I.e., </w:t>
+      </w:r>
+      <w:r>
+        <w:t>Maven “</w:t>
+      </w:r>
+      <w:r>
+        <w:t xml:space="preserve">test”) </w:t>
+      </w:r>
+      <w:r>
+        <w:t>run on the</w:t>
+      </w:r>
+      <w:r>
+        <w:t xml:space="preserve"> no-source-yet project </w:t>
+      </w:r>
+      <w:r>
+        <w:t>environment, and we get something like this:</w:t>
+      </w:r>
+    </w:p>
+    <w:p>
+      <w:pPr>
+        <w:spacing w:after="0" w:line="240" w:lineRule="auto"/>
+      </w:pPr>
+    </w:p>
+    <w:p>
+      <w:pPr>
+        <w:spacing w:after="0" w:line="240" w:lineRule="auto"/>
+        <w:ind w:left="720"/>
+        <w:rPr>
+          <w:rFonts w:ascii="Lucida Console" w:hAnsi="Lucida Console"/>
+          <w:sz w:val="18"/>
+          <w:szCs w:val="18"/>
+        </w:rPr>
+      </w:pPr>
+      <w:r>
+        <w:rPr>
+          <w:rFonts w:ascii="Lucida Console" w:hAnsi="Lucida Console"/>
+          <w:sz w:val="18"/>
+          <w:szCs w:val="18"/>
+        </w:rPr>
+        <w:t>(venv) D:\\Dependencies\myapppy&gt;</w:t>
+      </w:r>
+      <w:r>
+        <w:rPr>
+          <w:rFonts w:ascii="Lucida Console" w:hAnsi="Lucida Console"/>
+          <w:b/>
+          <w:i/>
+          <w:sz w:val="18"/>
+          <w:szCs w:val="18"/>
+        </w:rPr>
+        <w:t>pyb_ verify</w:t>
+      </w:r>
+    </w:p>
+    <w:p>
+      <w:pPr>
+        <w:spacing w:after="0" w:line="240" w:lineRule="auto"/>
+        <w:ind w:left="720"/>
+        <w:rPr>
+          <w:rFonts w:ascii="Lucida Console" w:hAnsi="Lucida Console"/>
+          <w:sz w:val="18"/>
+          <w:szCs w:val="18"/>
+        </w:rPr>
+      </w:pPr>
+      <w:r>
+        <w:rPr>
+          <w:rFonts w:ascii="Lucida Console" w:hAnsi="Lucida Console"/>
+          <w:sz w:val="18"/>
+          <w:szCs w:val="18"/>
+        </w:rPr>
+        <w:t>PyBuilder vers</w:t>
+      </w:r>
+      <w:r>
+        <w:rPr>
+          <w:rFonts w:ascii="Lucida Console" w:hAnsi="Lucida Console"/>
+          <w:sz w:val="18"/>
+          <w:szCs w:val="18"/>
+        </w:rPr>
+        <w:t>ion 0.12.0.dev20190116131423</w:t>
+      </w:r>
+    </w:p>
+    <w:p>
+      <w:pPr>
+        <w:spacing w:after="0" w:line="240" w:lineRule="auto"/>
+        <w:ind w:left="720"/>
+        <w:rPr>
+          <w:rFonts w:ascii="Lucida Console" w:hAnsi="Lucida Console"/>
+          <w:sz w:val="18"/>
+          <w:szCs w:val="18"/>
+        </w:rPr>
+      </w:pPr>
+      <w:r>
+        <w:rPr>
+          <w:rFonts w:ascii="Lucida Console" w:hAnsi="Lucida Console"/>
+          <w:sz w:val="18"/>
+          <w:szCs w:val="18"/>
+        </w:rPr>
+        <w:t>Build started at 2019-10-21 17:24:08</w:t>
+      </w:r>
+    </w:p>
+    <w:p>
+      <w:pPr>
+        <w:spacing w:after="0" w:line="240" w:lineRule="auto"/>
+        <w:ind w:left="720"/>
+        <w:rPr>
+          <w:rFonts w:ascii="Lucida Console" w:hAnsi="Lucida Console"/>
+          <w:sz w:val="18"/>
+          <w:szCs w:val="18"/>
+        </w:rPr>
+      </w:pPr>
+      <w:r>
+        <w:rPr>
+          <w:rFonts w:ascii="Lucida Console" w:hAnsi="Lucida Console"/>
+          <w:sz w:val="18"/>
+          <w:szCs w:val="18"/>
+        </w:rPr>
+        <w:t>------------------------------------------------------------</w:t>
+      </w:r>
+    </w:p>
+    <w:p>
+      <w:pPr>
+        <w:spacing w:after="0" w:line="240" w:lineRule="auto"/>
+        <w:ind w:left="720"/>
+        <w:rPr>
+          <w:rFonts w:ascii="Lucida Console" w:hAnsi="Lucida Console"/>
+          <w:sz w:val="18"/>
+          <w:szCs w:val="18"/>
+        </w:rPr>
+      </w:pPr>
+      <w:r>
+        <w:rPr>
+          <w:rFonts w:ascii="Lucida Console" w:hAnsi="Lucida Console"/>
+          <w:sz w:val="18"/>
+          <w:szCs w:val="18"/>
+        </w:rPr>
+        <w:t xml:space="preserve"> [INFO]  Building myapppy version 1.0.dev0</w:t>
+      </w:r>
+    </w:p>
+    <w:p>
+      <w:pPr>
+        <w:spacing w:after="0" w:line="240" w:lineRule="auto"/>
+        <w:ind w:left="720"/>
+        <w:rPr>
+          <w:rFonts w:ascii="Lucida Console" w:hAnsi="Lucida Console"/>
+          <w:sz w:val="18"/>
+          <w:szCs w:val="18"/>
+        </w:rPr>
+      </w:pPr>
+      <w:r>
+        <w:rPr>
+          <w:rFonts w:ascii="Lucida Console" w:hAnsi="Lucida Console"/>
+          <w:sz w:val="18"/>
+          <w:szCs w:val="18"/>
+        </w:rPr>
+        <w:t xml:space="preserve"> [INFO]  Executing build in \D:\\Dependencies\myapppy</w:t>
+      </w:r>
+    </w:p>
+    <w:p>
+      <w:pPr>
+        <w:spacing w:after="0" w:line="240" w:lineRule="auto"/>
+        <w:ind w:left="720"/>
+        <w:rPr>
+          <w:rFonts w:ascii="Lucida Console" w:hAnsi="Lucida Console"/>
+          <w:sz w:val="18"/>
+          <w:szCs w:val="18"/>
+        </w:rPr>
+      </w:pPr>
+      <w:r>
+        <w:rPr>
+          <w:rFonts w:ascii="Lucida Console" w:hAnsi="Lucida Console"/>
+          <w:sz w:val="18"/>
+          <w:szCs w:val="18"/>
+        </w:rPr>
+        <w:t xml:space="preserve"> [INFO]  Going to execute task verify</w:t>
+      </w:r>
+    </w:p>
+    <w:p>
+      <w:pPr>
+        <w:spacing w:after="0" w:line="240" w:lineRule="auto"/>
+        <w:ind w:left="720"/>
+        <w:rPr>
+          <w:rFonts w:ascii="Lucida Console" w:hAnsi="Lucida Console"/>
+          <w:sz w:val="18"/>
+          <w:szCs w:val="18"/>
+        </w:rPr>
+      </w:pPr>
+      <w:r>
+        <w:rPr>
+          <w:rFonts w:ascii="Lucida Console" w:hAnsi="Lucida Console"/>
+          <w:sz w:val="18"/>
+          <w:szCs w:val="18"/>
+        </w:rPr>
+        <w:t>Package(s) not found: coverage, flake8, pypandoc, twine, unittest-xml-reporting</w:t>
+      </w:r>
+    </w:p>
+    <w:p>
+      <w:pPr>
+        <w:spacing w:after="0" w:line="240" w:lineRule="auto"/>
+        <w:ind w:left="720"/>
+        <w:rPr>
+          <w:rFonts w:ascii="Lucida Console" w:hAnsi="Lucida Console"/>
+          <w:sz w:val="18"/>
+          <w:szCs w:val="18"/>
+        </w:rPr>
+      </w:pPr>
+      <w:r>
+        <w:rPr>
+          <w:rFonts w:ascii="Lucida Console" w:hAnsi="Lucida Console"/>
+          <w:sz w:val="18"/>
+          <w:szCs w:val="18"/>
+        </w:rPr>
+        <w:t xml:space="preserve"> [INFO]  Installing plugin dependency coverage</w:t>
+      </w:r>
+    </w:p>
+    <w:p>
+      <w:pPr>
+        <w:spacing w:after="0" w:line="240" w:lineRule="auto"/>
+        <w:ind w:left="720"/>
+        <w:rPr>
+          <w:rFonts w:ascii="Lucida Console" w:hAnsi="Lucida Console"/>
+          <w:sz w:val="18"/>
+          <w:szCs w:val="18"/>
+        </w:rPr>
+      </w:pPr>
+      <w:r>
+        <w:rPr>
+          <w:rFonts w:ascii="Lucida Console" w:hAnsi="Lucida Console"/>
+          <w:sz w:val="18"/>
+          <w:szCs w:val="18"/>
+        </w:rPr>
+        <w:t xml:space="preserve"> [INFO]  Installing plugin dependency flake8</w:t>
+      </w:r>
+    </w:p>
+    <w:p>
+      <w:pPr>
+        <w:spacing w:after="0" w:line="240" w:lineRule="auto"/>
+        <w:ind w:left="720"/>
+        <w:rPr>
+          <w:rFonts w:ascii="Lucida Console" w:hAnsi="Lucida Console"/>
+          <w:sz w:val="18"/>
+          <w:szCs w:val="18"/>
+        </w:rPr>
+      </w:pPr>
+      <w:r>
+        <w:rPr>
+          <w:rFonts w:ascii="Lucida Console" w:hAnsi="Lucida Console"/>
+          <w:sz w:val="18"/>
+          <w:szCs w:val="18"/>
+        </w:rPr>
+        <w:t xml:space="preserve"> [INFO]  Installing plugin dependency pypandoc</w:t>
+      </w:r>
+    </w:p>
+    <w:p>
+      <w:pPr>
+        <w:spacing w:after="0" w:line="240" w:lineRule="auto"/>
+        <w:ind w:left="720"/>
+        <w:rPr>
+          <w:rFonts w:ascii="Lucida Console" w:hAnsi="Lucida Console"/>
+          <w:sz w:val="18"/>
+          <w:szCs w:val="18"/>
+        </w:rPr>
+      </w:pPr>
+      <w:r>
+        <w:rPr>
+          <w:rFonts w:ascii="Lucida Console" w:hAnsi="Lucida Console"/>
+          <w:sz w:val="18"/>
+          <w:szCs w:val="18"/>
+        </w:rPr>
+        <w:t xml:space="preserve"> [INFO]  Installing plugin dependency twine</w:t>
+      </w:r>
+    </w:p>
+    <w:p>
+      <w:pPr>
+        <w:spacing w:after="0" w:line="240" w:lineRule="auto"/>
+        <w:ind w:left="720"/>
+        <w:rPr>
+          <w:rFonts w:ascii="Lucida Console" w:hAnsi="Lucida Console"/>
+          <w:sz w:val="18"/>
+          <w:szCs w:val="18"/>
+        </w:rPr>
+      </w:pPr>
+      <w:r>
+        <w:rPr>
+          <w:rFonts w:ascii="Lucida Console" w:hAnsi="Lucida Console"/>
+          <w:sz w:val="18"/>
+          <w:szCs w:val="18"/>
+        </w:rPr>
+        <w:t xml:space="preserve"> [INFO]  Installing plugin dependency unittest-xml-reporting</w:t>
+      </w:r>
+    </w:p>
+    <w:p>
+      <w:pPr>
+        <w:spacing w:after="0" w:line="240" w:lineRule="auto"/>
+        <w:ind w:left="720"/>
+        <w:rPr>
+          <w:rFonts w:ascii="Lucida Console" w:hAnsi="Lucida Console"/>
+          <w:sz w:val="18"/>
+          <w:szCs w:val="18"/>
+        </w:rPr>
+      </w:pPr>
+      <w:r>
+        <w:rPr>
+          <w:rFonts w:ascii="Lucida Console" w:hAnsi="Lucida Console"/>
+          <w:sz w:val="18"/>
+          <w:szCs w:val="18"/>
+        </w:rPr>
+        <w:t xml:space="preserve"> [INFO]  Running unit tests</w:t>
+      </w:r>
+    </w:p>
+    <w:p>
+      <w:pPr>
+        <w:spacing w:after="0" w:line="240" w:lineRule="auto"/>
+        <w:ind w:left="720"/>
+        <w:rPr>
+          <w:rFonts w:ascii="Lucida Console" w:hAnsi="Lucida Console"/>
+          <w:sz w:val="18"/>
+          <w:szCs w:val="18"/>
+        </w:rPr>
+      </w:pPr>
+      <w:r>
+        <w:rPr>
+          <w:rFonts w:ascii="Lucida Console" w:hAnsi="Lucida Console"/>
+          <w:sz w:val="18"/>
+          <w:szCs w:val="18"/>
+        </w:rPr>
+        <w:t xml:space="preserve"> [WARN]  Not forking for &lt;function do_run_tests at 0x000002B29AF87948&gt; due to Windows incompatibilities (see #184). Measurements (coverage, etc.) might be biased.</w:t>
+      </w:r>
+    </w:p>
+    <w:p>
+      <w:pPr>
+        <w:spacing w:after="0" w:line="240" w:lineRule="auto"/>
+        <w:ind w:left="720"/>
+        <w:rPr>
+          <w:rFonts w:ascii="Lucida Console" w:hAnsi="Lucida Console"/>
+          <w:sz w:val="18"/>
+          <w:szCs w:val="18"/>
+        </w:rPr>
+      </w:pPr>
+      <w:r>
+        <w:rPr>
+          <w:rFonts w:ascii="Lucida Console" w:hAnsi="Lucida Console"/>
+          <w:sz w:val="18"/>
+          <w:szCs w:val="18"/>
+        </w:rPr>
+        <w:t xml:space="preserve"> [INFO]  Executing unit tests from Python modules in \D:\\dependencies\myapppy\src\unittest\python</w:t>
+      </w:r>
+    </w:p>
+    <w:p>
+      <w:pPr>
+        <w:spacing w:after="0" w:line="240" w:lineRule="auto"/>
+        <w:ind w:left="720"/>
+        <w:rPr>
+          <w:rFonts w:ascii="Lucida Console" w:hAnsi="Lucida Console"/>
+          <w:sz w:val="18"/>
+          <w:szCs w:val="18"/>
+        </w:rPr>
+      </w:pPr>
+      <w:r>
+        <w:rPr>
+          <w:rFonts w:ascii="Lucida Console" w:hAnsi="Lucida Console"/>
+          <w:sz w:val="18"/>
+          <w:szCs w:val="18"/>
+        </w:rPr>
+        <w:t xml:space="preserve"> [WARN]  No unit tests executed.</w:t>
+      </w:r>
+    </w:p>
+    <w:p>
+      <w:pPr>
+        <w:spacing w:after="0" w:line="240" w:lineRule="auto"/>
+        <w:ind w:left="720"/>
+        <w:rPr>
+          <w:rFonts w:ascii="Lucida Console" w:hAnsi="Lucida Console"/>
+          <w:sz w:val="18"/>
+          <w:szCs w:val="18"/>
+        </w:rPr>
+      </w:pPr>
+      <w:r>
+        <w:rPr>
+          <w:rFonts w:ascii="Lucida Console" w:hAnsi="Lucida Console"/>
+          <w:sz w:val="18"/>
+          <w:szCs w:val="18"/>
+        </w:rPr>
+        <w:t xml:space="preserve"> [INFO]  All unit tests passed.</w:t>
+      </w:r>
+    </w:p>
+    <w:p>
+      <w:pPr>
+        <w:spacing w:after="0" w:line="240" w:lineRule="auto"/>
+        <w:ind w:left="720"/>
+        <w:rPr>
+          <w:rFonts w:ascii="Lucida Console" w:hAnsi="Lucida Console"/>
+          <w:sz w:val="18"/>
+          <w:szCs w:val="18"/>
+        </w:rPr>
+      </w:pPr>
+      <w:r>
+        <w:rPr>
+          <w:rFonts w:ascii="Lucida Console" w:hAnsi="Lucida Console"/>
+          <w:sz w:val="18"/>
+          <w:szCs w:val="18"/>
+        </w:rPr>
+        <w:t xml:space="preserve"> [INFO]  Building distribution in \D:\\dependencies\myapppy\target\dist\myapppy-1.0.dev0</w:t>
+      </w:r>
+    </w:p>
+    <w:p>
+      <w:pPr>
+        <w:spacing w:after="0" w:line="240" w:lineRule="auto"/>
+        <w:ind w:left="720"/>
+        <w:rPr>
+          <w:rFonts w:ascii="Lucida Console" w:hAnsi="Lucida Console"/>
+          <w:sz w:val="18"/>
+          <w:szCs w:val="18"/>
+        </w:rPr>
+      </w:pPr>
+      <w:r>
+        <w:rPr>
+          <w:rFonts w:ascii="Lucida Console" w:hAnsi="Lucida Console"/>
+          <w:sz w:val="18"/>
+          <w:szCs w:val="18"/>
+        </w:rPr>
+        <w:t xml:space="preserve"> [INFO]  Copying scripts to \D:\\dependencies\myapppy\target\dist\myapppy-1.0.dev0\scripts</w:t>
+      </w:r>
+    </w:p>
+    <w:p>
+      <w:pPr>
+        <w:spacing w:after="0" w:line="240" w:lineRule="auto"/>
+        <w:ind w:left="720"/>
+        <w:rPr>
+          <w:rFonts w:ascii="Lucida Console" w:hAnsi="Lucida Console"/>
+          <w:sz w:val="18"/>
+          <w:szCs w:val="18"/>
+        </w:rPr>
+      </w:pPr>
+      <w:r>
+        <w:rPr>
+          <w:rFonts w:ascii="Lucida Console" w:hAnsi="Lucida Console"/>
+          <w:sz w:val="18"/>
+          <w:szCs w:val="18"/>
+        </w:rPr>
+        <w:t xml:space="preserve"> [INFO]  Writing setup.py as \D:\\dependencies\myapppy\target\dist\myapppy-1.0.dev0\setup.py</w:t>
+      </w:r>
+    </w:p>
+    <w:p>
+      <w:pPr>
+        <w:spacing w:after="0" w:line="240" w:lineRule="auto"/>
+        <w:ind w:left="720"/>
+        <w:rPr>
+          <w:rFonts w:ascii="Lucida Console" w:hAnsi="Lucida Console"/>
+          <w:sz w:val="18"/>
+          <w:szCs w:val="18"/>
+        </w:rPr>
+      </w:pPr>
+      <w:r>
+        <w:rPr>
+          <w:rFonts w:ascii="Lucida Console" w:hAnsi="Lucida Console"/>
+          <w:sz w:val="18"/>
+          <w:szCs w:val="18"/>
+        </w:rPr>
+        <w:t xml:space="preserve"> [INFO]  Collecting coverage information</w:t>
+      </w:r>
+    </w:p>
+    <w:p>
+      <w:pPr>
+        <w:spacing w:after="0" w:line="240" w:lineRule="auto"/>
+        <w:ind w:left="720"/>
+        <w:rPr>
+          <w:rFonts w:ascii="Lucida Console" w:hAnsi="Lucida Console"/>
+          <w:sz w:val="18"/>
+          <w:szCs w:val="18"/>
+        </w:rPr>
+      </w:pPr>
+      <w:r>
+        <w:rPr>
+          <w:rFonts w:ascii="Lucida Console" w:hAnsi="Lucida Console"/>
+          <w:sz w:val="18"/>
+          <w:szCs w:val="18"/>
+        </w:rPr>
+        <w:t xml:space="preserve"> [WARN]  coverage_branch_threshold_warn is 0 and branch coverage will not be checked</w:t>
+      </w:r>
+    </w:p>
+    <w:p>
+      <w:pPr>
+        <w:spacing w:after="0" w:line="240" w:lineRule="auto"/>
+        <w:ind w:left="720"/>
+        <w:rPr>
+          <w:rFonts w:ascii="Lucida Console" w:hAnsi="Lucida Console"/>
+          <w:sz w:val="18"/>
+          <w:szCs w:val="18"/>
+        </w:rPr>
+      </w:pPr>
+      <w:r>
+        <w:rPr>
+          <w:rFonts w:ascii="Lucida Console" w:hAnsi="Lucida Console"/>
+          <w:sz w:val="18"/>
+          <w:szCs w:val="18"/>
+        </w:rPr>
+        <w:t xml:space="preserve"> [WARN]  coverage_branch_partial_threshold_warn is 0 and partial branch coverage will not be checked</w:t>
+      </w:r>
+    </w:p>
+    <w:p>
+      <w:pPr>
+        <w:spacing w:after="0" w:line="240" w:lineRule="auto"/>
+        <w:ind w:left="720"/>
+        <w:rPr>
+          <w:rFonts w:ascii="Lucida Console" w:hAnsi="Lucida Console"/>
+          <w:sz w:val="18"/>
+          <w:szCs w:val="18"/>
+        </w:rPr>
+      </w:pPr>
+      <w:r>
+        <w:rPr>
+          <w:rFonts w:ascii="Lucida Console" w:hAnsi="Lucida Console"/>
+          <w:sz w:val="18"/>
+          <w:szCs w:val="18"/>
+        </w:rPr>
         <w:lastRenderedPageBreak/>
-        <w:t>Created 'setup.py'.</w:t>
-      </w:r>
-    </w:p>
-    <w:p>
-      <w:pPr>
-        <w:spacing w:after="0" w:line="240" w:lineRule="auto"/>
-      </w:pPr>
-    </w:p>
-    <w:p>
-      <w:pPr>
-        <w:spacing w:after="0" w:line="240" w:lineRule="auto"/>
-      </w:pPr>
-      <w:r>
-        <w:t xml:space="preserve">This </w:t>
-      </w:r>
-      <w:r>
-        <w:t xml:space="preserve">initial run of </w:t>
-      </w:r>
-      <w:r>
-        <w:rPr>
-          <w:b/>
-          <w:i/>
-        </w:rPr>
-        <w:t>PyBuilder</w:t>
-      </w:r>
-      <w:r>
-        <w:t xml:space="preserve"> </w:t>
-      </w:r>
-      <w:r>
-        <w:t>creates the</w:t>
-      </w:r>
-      <w:r>
-        <w:t xml:space="preserve"> </w:t>
-      </w:r>
-      <w:r>
-        <w:rPr>
-          <w:b/>
-          <w:i/>
-        </w:rPr>
-        <w:t>setup.py</w:t>
-      </w:r>
-      <w:r>
-        <w:t xml:space="preserve"> and </w:t>
-      </w:r>
-      <w:r>
-        <w:rPr>
-          <w:b/>
-          <w:i/>
-        </w:rPr>
-        <w:t>build.py</w:t>
-      </w:r>
-      <w:r>
-        <w:t xml:space="preserve"> files, along with the </w:t>
-      </w:r>
-      <w:r>
-        <w:rPr>
-          <w:b/>
-          <w:i/>
-        </w:rPr>
-        <w:t>src</w:t>
-      </w:r>
-      <w:r>
-        <w:rPr>
-          <w:b/>
-          <w:i/>
-        </w:rPr>
-        <w:t>, target</w:t>
-      </w:r>
-      <w:r>
-        <w:t xml:space="preserve"> and </w:t>
-      </w:r>
-      <w:r>
-        <w:rPr>
-          <w:b/>
-          <w:i/>
-        </w:rPr>
-        <w:t>do</w:t>
-      </w:r>
-      <w:r>
-        <w:rPr>
-          <w:b/>
-          <w:i/>
-        </w:rPr>
-        <w:t>cs</w:t>
-      </w:r>
-      <w:r>
-        <w:t xml:space="preserve"> directories.</w:t>
-      </w:r>
-      <w:r>
-        <w:t xml:space="preserve"> The newly created</w:t>
-      </w:r>
-      <w:r>
-        <w:t xml:space="preserve"> </w:t>
-      </w:r>
-      <w:r>
-        <w:rPr>
-          <w:b/>
-          <w:i/>
-        </w:rPr>
-        <w:t>build.py</w:t>
-      </w:r>
-      <w:r>
-        <w:t xml:space="preserve"> should look something like this:</w:t>
-      </w:r>
-    </w:p>
-    <w:p>
-      <w:pPr>
-        <w:spacing w:after="0" w:line="240" w:lineRule="auto"/>
-      </w:pPr>
-    </w:p>
-    <w:p>
-      <w:pPr>
-        <w:spacing w:after="0" w:line="240" w:lineRule="auto"/>
-        <w:ind w:left="720"/>
-        <w:rPr>
-          <w:rFonts w:ascii="Lucida Console" w:hAnsi="Lucida Console"/>
-          <w:sz w:val="18"/>
-          <w:szCs w:val="18"/>
-        </w:rPr>
-      </w:pPr>
-      <w:r>
-        <w:rPr>
-          <w:rFonts w:ascii="Lucida Console" w:hAnsi="Lucida Console"/>
-          <w:sz w:val="18"/>
-          <w:szCs w:val="18"/>
-        </w:rPr>
-        <w:t>from pybuilder.core import use_plugin, init</w:t>
-      </w:r>
-    </w:p>
-    <w:p>
-      <w:pPr>
-        <w:spacing w:after="0" w:line="240" w:lineRule="auto"/>
-        <w:ind w:left="720"/>
-        <w:rPr>
-          <w:rFonts w:ascii="Lucida Console" w:hAnsi="Lucida Console"/>
-          <w:sz w:val="18"/>
-          <w:szCs w:val="18"/>
-        </w:rPr>
-      </w:pPr>
-    </w:p>
-    <w:p>
-      <w:pPr>
-        <w:spacing w:after="0" w:line="240" w:lineRule="auto"/>
-        <w:ind w:left="720"/>
-        <w:rPr>
-          <w:rFonts w:ascii="Lucida Console" w:hAnsi="Lucida Console"/>
-          <w:sz w:val="18"/>
-          <w:szCs w:val="18"/>
-        </w:rPr>
-      </w:pPr>
-      <w:r>
-        <w:rPr>
-          <w:rFonts w:ascii="Lucida Console" w:hAnsi="Lucida Console"/>
-          <w:sz w:val="18"/>
-          <w:szCs w:val="18"/>
-        </w:rPr>
-        <w:t>use_plugin("python.core")</w:t>
-      </w:r>
-    </w:p>
-    <w:p>
-      <w:pPr>
-        <w:spacing w:after="0" w:line="240" w:lineRule="auto"/>
-        <w:ind w:left="720"/>
-        <w:rPr>
-          <w:rFonts w:ascii="Lucida Console" w:hAnsi="Lucida Console"/>
-          <w:sz w:val="18"/>
-          <w:szCs w:val="18"/>
-        </w:rPr>
-      </w:pPr>
-      <w:r>
-        <w:rPr>
-          <w:rFonts w:ascii="Lucida Console" w:hAnsi="Lucida Console"/>
-          <w:sz w:val="18"/>
-          <w:szCs w:val="18"/>
-        </w:rPr>
-        <w:t>use_plugin("python.unittest")</w:t>
-      </w:r>
-    </w:p>
-    <w:p>
-      <w:pPr>
-        <w:spacing w:after="0" w:line="240" w:lineRule="auto"/>
-        <w:ind w:left="720"/>
-        <w:rPr>
-          <w:rFonts w:ascii="Lucida Console" w:hAnsi="Lucida Console"/>
-          <w:sz w:val="18"/>
-          <w:szCs w:val="18"/>
-        </w:rPr>
-      </w:pPr>
-      <w:r>
-        <w:rPr>
-          <w:rFonts w:ascii="Lucida Console" w:hAnsi="Lucida Console"/>
-          <w:sz w:val="18"/>
-          <w:szCs w:val="18"/>
-        </w:rPr>
-        <w:t>use_plugin("python.install_dependencies")</w:t>
-      </w:r>
-    </w:p>
-    <w:p>
-      <w:pPr>
-        <w:spacing w:after="0" w:line="240" w:lineRule="auto"/>
-        <w:ind w:left="720"/>
-        <w:rPr>
-          <w:rFonts w:ascii="Lucida Console" w:hAnsi="Lucida Console"/>
-          <w:sz w:val="18"/>
-          <w:szCs w:val="18"/>
-        </w:rPr>
-      </w:pPr>
-      <w:r>
-        <w:rPr>
-          <w:rFonts w:ascii="Lucida Console" w:hAnsi="Lucida Console"/>
-          <w:sz w:val="18"/>
-          <w:szCs w:val="18"/>
-        </w:rPr>
-        <w:t>use_plugin("python.flake8")</w:t>
-      </w:r>
-    </w:p>
-    <w:p>
-      <w:pPr>
-        <w:spacing w:after="0" w:line="240" w:lineRule="auto"/>
-        <w:ind w:left="720"/>
-        <w:rPr>
-          <w:rFonts w:ascii="Lucida Console" w:hAnsi="Lucida Console"/>
-          <w:sz w:val="18"/>
-          <w:szCs w:val="18"/>
-        </w:rPr>
-      </w:pPr>
-      <w:r>
-        <w:rPr>
-          <w:rFonts w:ascii="Lucida Console" w:hAnsi="Lucida Console"/>
-          <w:sz w:val="18"/>
-          <w:szCs w:val="18"/>
-        </w:rPr>
-        <w:t>use_plugin("python.coverage")</w:t>
-      </w:r>
-    </w:p>
-    <w:p>
-      <w:pPr>
-        <w:spacing w:after="0" w:line="240" w:lineRule="auto"/>
-        <w:ind w:left="720"/>
-        <w:rPr>
-          <w:rFonts w:ascii="Lucida Console" w:hAnsi="Lucida Console"/>
-          <w:sz w:val="18"/>
-          <w:szCs w:val="18"/>
-        </w:rPr>
-      </w:pPr>
-      <w:r>
-        <w:rPr>
-          <w:rFonts w:ascii="Lucida Console" w:hAnsi="Lucida Console"/>
-          <w:sz w:val="18"/>
-          <w:szCs w:val="18"/>
-        </w:rPr>
-        <w:t>use_plugin("python.distutils")</w:t>
-      </w:r>
-    </w:p>
-    <w:p>
-      <w:pPr>
-        <w:spacing w:after="0" w:line="240" w:lineRule="auto"/>
-        <w:rPr>
-          <w:rFonts w:ascii="Lucida Console" w:hAnsi="Lucida Console"/>
-          <w:sz w:val="18"/>
-          <w:szCs w:val="18"/>
-        </w:rPr>
-      </w:pPr>
-    </w:p>
-    <w:p>
-      <w:pPr>
-        <w:spacing w:after="0" w:line="240" w:lineRule="auto"/>
-        <w:ind w:left="720"/>
-        <w:rPr>
-          <w:rFonts w:ascii="Lucida Console" w:hAnsi="Lucida Console"/>
-          <w:sz w:val="18"/>
-          <w:szCs w:val="18"/>
-        </w:rPr>
-      </w:pPr>
-      <w:r>
-        <w:rPr>
-          <w:rFonts w:ascii="Lucida Console" w:hAnsi="Lucida Console"/>
-          <w:sz w:val="18"/>
-          <w:szCs w:val="18"/>
-        </w:rPr>
-        <w:t>name = "myapppy"</w:t>
-      </w:r>
-    </w:p>
-    <w:p>
-      <w:pPr>
-        <w:spacing w:after="0" w:line="240" w:lineRule="auto"/>
-        <w:ind w:left="720"/>
-        <w:rPr>
-          <w:rFonts w:ascii="Lucida Console" w:hAnsi="Lucida Console"/>
-          <w:sz w:val="18"/>
-          <w:szCs w:val="18"/>
-        </w:rPr>
-      </w:pPr>
-      <w:r>
-        <w:rPr>
-          <w:rFonts w:ascii="Lucida Console" w:hAnsi="Lucida Console"/>
-          <w:sz w:val="18"/>
-          <w:szCs w:val="18"/>
-        </w:rPr>
-        <w:t>default_task = "publish"</w:t>
-      </w:r>
-    </w:p>
-    <w:p>
-      <w:pPr>
-        <w:spacing w:after="0" w:line="240" w:lineRule="auto"/>
-        <w:rPr>
-          <w:rFonts w:ascii="Lucida Console" w:hAnsi="Lucida Console"/>
-          <w:sz w:val="18"/>
-          <w:szCs w:val="18"/>
-        </w:rPr>
-      </w:pPr>
-    </w:p>
-    <w:p>
-      <w:pPr>
-        <w:spacing w:after="0" w:line="240" w:lineRule="auto"/>
-        <w:ind w:left="720"/>
-        <w:rPr>
-          <w:rFonts w:ascii="Lucida Console" w:hAnsi="Lucida Console"/>
-          <w:sz w:val="18"/>
-          <w:szCs w:val="18"/>
-        </w:rPr>
-      </w:pPr>
-      <w:r>
-        <w:rPr>
-          <w:rFonts w:ascii="Lucida Console" w:hAnsi="Lucida Console"/>
-          <w:sz w:val="18"/>
-          <w:szCs w:val="18"/>
-        </w:rPr>
-        <w:t>@init</w:t>
-      </w:r>
-    </w:p>
-    <w:p>
-      <w:pPr>
-        <w:spacing w:after="0" w:line="240" w:lineRule="auto"/>
-        <w:ind w:left="720"/>
-        <w:rPr>
-          <w:rFonts w:ascii="Lucida Console" w:hAnsi="Lucida Console"/>
-          <w:sz w:val="18"/>
-          <w:szCs w:val="18"/>
-        </w:rPr>
-      </w:pPr>
-      <w:r>
-        <w:rPr>
-          <w:rFonts w:ascii="Lucida Console" w:hAnsi="Lucida Console"/>
-          <w:sz w:val="18"/>
-          <w:szCs w:val="18"/>
-        </w:rPr>
-        <w:t>def set_properties(project):</w:t>
-      </w:r>
-    </w:p>
-    <w:p>
-      <w:pPr>
-        <w:spacing w:after="0" w:line="240" w:lineRule="auto"/>
-        <w:ind w:left="720"/>
-      </w:pPr>
-      <w:r>
-        <w:rPr>
-          <w:rFonts w:ascii="Lucida Console" w:hAnsi="Lucida Console"/>
-          <w:sz w:val="18"/>
-          <w:szCs w:val="18"/>
-        </w:rPr>
-        <w:t xml:space="preserve">    pass</w:t>
-      </w:r>
-    </w:p>
-    <w:p>
-      <w:pPr>
-        <w:spacing w:after="0" w:line="240" w:lineRule="auto"/>
-      </w:pPr>
-    </w:p>
-    <w:p>
-      <w:pPr>
-        <w:spacing w:after="0" w:line="240" w:lineRule="auto"/>
-      </w:pPr>
-      <w:r>
-        <w:t xml:space="preserve">We </w:t>
-      </w:r>
-      <w:r>
-        <w:t>execute</w:t>
-      </w:r>
-      <w:r>
-        <w:t xml:space="preserve"> a </w:t>
-      </w:r>
-      <w:r>
-        <w:rPr>
-          <w:b/>
-          <w:i/>
-        </w:rPr>
-        <w:t>PyBuilder</w:t>
-      </w:r>
-      <w:r>
-        <w:t xml:space="preserve"> “verify” (</w:t>
-      </w:r>
-      <w:r>
-        <w:t xml:space="preserve">I.e., </w:t>
-      </w:r>
-      <w:r>
-        <w:t>Maven “</w:t>
-      </w:r>
-      <w:r>
-        <w:t xml:space="preserve">test”) </w:t>
-      </w:r>
-      <w:r>
-        <w:t>run on the</w:t>
-      </w:r>
-      <w:r>
-        <w:t xml:space="preserve"> no-source-yet project </w:t>
-      </w:r>
-      <w:r>
-        <w:t>environment, and we get something like this:</w:t>
-      </w:r>
-    </w:p>
-    <w:p>
-      <w:pPr>
-        <w:spacing w:after="0" w:line="240" w:lineRule="auto"/>
-      </w:pPr>
-    </w:p>
-    <w:p>
-      <w:pPr>
-        <w:spacing w:after="0" w:line="240" w:lineRule="auto"/>
-        <w:ind w:left="720"/>
-        <w:rPr>
-          <w:rFonts w:ascii="Lucida Console" w:hAnsi="Lucida Console"/>
-          <w:sz w:val="18"/>
-          <w:szCs w:val="18"/>
-        </w:rPr>
-      </w:pPr>
-      <w:r>
-        <w:rPr>
-          <w:rFonts w:ascii="Lucida Console" w:hAnsi="Lucida Console"/>
-          <w:sz w:val="18"/>
-          <w:szCs w:val="18"/>
-        </w:rPr>
-        <w:t>(venv) D:\\Dependencies\myapppy&gt;</w:t>
-      </w:r>
-      <w:r>
-        <w:rPr>
-          <w:rFonts w:ascii="Lucida Console" w:hAnsi="Lucida Console"/>
-          <w:b/>
-          <w:i/>
-          <w:sz w:val="18"/>
-          <w:szCs w:val="18"/>
-        </w:rPr>
-        <w:t>pyb_ verify</w:t>
-      </w:r>
-    </w:p>
-    <w:p>
-      <w:pPr>
-        <w:spacing w:after="0" w:line="240" w:lineRule="auto"/>
-        <w:ind w:left="720"/>
-        <w:rPr>
-          <w:rFonts w:ascii="Lucida Console" w:hAnsi="Lucida Console"/>
-          <w:sz w:val="18"/>
-          <w:szCs w:val="18"/>
-        </w:rPr>
-      </w:pPr>
-      <w:r>
-        <w:rPr>
-          <w:rFonts w:ascii="Lucida Console" w:hAnsi="Lucida Console"/>
-          <w:sz w:val="18"/>
-          <w:szCs w:val="18"/>
-        </w:rPr>
-        <w:t>PyBuilder vers</w:t>
-      </w:r>
-      <w:r>
-        <w:rPr>
-          <w:rFonts w:ascii="Lucida Console" w:hAnsi="Lucida Console"/>
-          <w:sz w:val="18"/>
-          <w:szCs w:val="18"/>
-        </w:rPr>
-        <w:t>ion 0.12.0.dev20190116131423</w:t>
-      </w:r>
-    </w:p>
-    <w:p>
-      <w:pPr>
-        <w:spacing w:after="0" w:line="240" w:lineRule="auto"/>
-        <w:ind w:left="720"/>
-        <w:rPr>
-          <w:rFonts w:ascii="Lucida Console" w:hAnsi="Lucida Console"/>
-          <w:sz w:val="18"/>
-          <w:szCs w:val="18"/>
-        </w:rPr>
-      </w:pPr>
-      <w:r>
-        <w:rPr>
-          <w:rFonts w:ascii="Lucida Console" w:hAnsi="Lucida Console"/>
-          <w:sz w:val="18"/>
-          <w:szCs w:val="18"/>
-        </w:rPr>
-        <w:t>Build started at 2019-10-21 17:24:08</w:t>
-      </w:r>
-    </w:p>
-    <w:p>
-      <w:pPr>
-        <w:spacing w:after="0" w:line="240" w:lineRule="auto"/>
-        <w:ind w:left="720"/>
-        <w:rPr>
-          <w:rFonts w:ascii="Lucida Console" w:hAnsi="Lucida Console"/>
-          <w:sz w:val="18"/>
-          <w:szCs w:val="18"/>
-        </w:rPr>
-      </w:pPr>
-      <w:r>
-        <w:rPr>
-          <w:rFonts w:ascii="Lucida Console" w:hAnsi="Lucida Console"/>
-          <w:sz w:val="18"/>
-          <w:szCs w:val="18"/>
-        </w:rPr>
-        <w:t>------------------------------------------------------------</w:t>
-      </w:r>
-    </w:p>
-    <w:p>
-      <w:pPr>
-        <w:spacing w:after="0" w:line="240" w:lineRule="auto"/>
-        <w:ind w:left="720"/>
-        <w:rPr>
-          <w:rFonts w:ascii="Lucida Console" w:hAnsi="Lucida Console"/>
-          <w:sz w:val="18"/>
-          <w:szCs w:val="18"/>
-        </w:rPr>
-      </w:pPr>
-      <w:r>
-        <w:rPr>
-          <w:rFonts w:ascii="Lucida Console" w:hAnsi="Lucida Console"/>
-          <w:sz w:val="18"/>
-          <w:szCs w:val="18"/>
-        </w:rPr>
-        <w:t xml:space="preserve"> [INFO]  Building myapppy version 1.0.dev0</w:t>
-      </w:r>
-    </w:p>
-    <w:p>
-      <w:pPr>
-        <w:spacing w:after="0" w:line="240" w:lineRule="auto"/>
-        <w:ind w:left="720"/>
-        <w:rPr>
-          <w:rFonts w:ascii="Lucida Console" w:hAnsi="Lucida Console"/>
-          <w:sz w:val="18"/>
-          <w:szCs w:val="18"/>
-        </w:rPr>
-      </w:pPr>
-      <w:r>
-        <w:rPr>
-          <w:rFonts w:ascii="Lucida Console" w:hAnsi="Lucida Console"/>
-          <w:sz w:val="18"/>
-          <w:szCs w:val="18"/>
-        </w:rPr>
-        <w:t xml:space="preserve"> [INFO]  Executing build in \D:\\Dependencies\myapppy</w:t>
-      </w:r>
-    </w:p>
-    <w:p>
-      <w:pPr>
-        <w:spacing w:after="0" w:line="240" w:lineRule="auto"/>
-        <w:ind w:left="720"/>
-        <w:rPr>
-          <w:rFonts w:ascii="Lucida Console" w:hAnsi="Lucida Console"/>
-          <w:sz w:val="18"/>
-          <w:szCs w:val="18"/>
-        </w:rPr>
-      </w:pPr>
-      <w:r>
-        <w:rPr>
-          <w:rFonts w:ascii="Lucida Console" w:hAnsi="Lucida Console"/>
-          <w:sz w:val="18"/>
-          <w:szCs w:val="18"/>
-        </w:rPr>
-        <w:t xml:space="preserve"> [INFO]  Going to execute task verify</w:t>
-      </w:r>
-    </w:p>
-    <w:p>
-      <w:pPr>
-        <w:spacing w:after="0" w:line="240" w:lineRule="auto"/>
-        <w:ind w:left="720"/>
-        <w:rPr>
-          <w:rFonts w:ascii="Lucida Console" w:hAnsi="Lucida Console"/>
-          <w:sz w:val="18"/>
-          <w:szCs w:val="18"/>
-        </w:rPr>
-      </w:pPr>
-      <w:r>
-        <w:rPr>
-          <w:rFonts w:ascii="Lucida Console" w:hAnsi="Lucida Console"/>
-          <w:sz w:val="18"/>
-          <w:szCs w:val="18"/>
-        </w:rPr>
-        <w:t>Package(s) not found: coverage, flake8, pypandoc, twine, unittest-xml-reporting</w:t>
-      </w:r>
-    </w:p>
-    <w:p>
-      <w:pPr>
-        <w:spacing w:after="0" w:line="240" w:lineRule="auto"/>
-        <w:ind w:left="720"/>
-        <w:rPr>
-          <w:rFonts w:ascii="Lucida Console" w:hAnsi="Lucida Console"/>
-          <w:sz w:val="18"/>
-          <w:szCs w:val="18"/>
-        </w:rPr>
-      </w:pPr>
-      <w:r>
-        <w:rPr>
-          <w:rFonts w:ascii="Lucida Console" w:hAnsi="Lucida Console"/>
-          <w:sz w:val="18"/>
-          <w:szCs w:val="18"/>
-        </w:rPr>
-        <w:t xml:space="preserve"> [INFO]  Installing plugin dependency coverage</w:t>
-      </w:r>
-    </w:p>
-    <w:p>
-      <w:pPr>
-        <w:spacing w:after="0" w:line="240" w:lineRule="auto"/>
-        <w:ind w:left="720"/>
-        <w:rPr>
-          <w:rFonts w:ascii="Lucida Console" w:hAnsi="Lucida Console"/>
-          <w:sz w:val="18"/>
-          <w:szCs w:val="18"/>
-        </w:rPr>
-      </w:pPr>
-      <w:r>
-        <w:rPr>
-          <w:rFonts w:ascii="Lucida Console" w:hAnsi="Lucida Console"/>
-          <w:sz w:val="18"/>
-          <w:szCs w:val="18"/>
-        </w:rPr>
-        <w:t xml:space="preserve"> [INFO]  Installing plugin dependency flake8</w:t>
-      </w:r>
-    </w:p>
-    <w:p>
-      <w:pPr>
-        <w:spacing w:after="0" w:line="240" w:lineRule="auto"/>
-        <w:ind w:left="720"/>
-        <w:rPr>
-          <w:rFonts w:ascii="Lucida Console" w:hAnsi="Lucida Console"/>
-          <w:sz w:val="18"/>
-          <w:szCs w:val="18"/>
-        </w:rPr>
-      </w:pPr>
-      <w:r>
-        <w:rPr>
-          <w:rFonts w:ascii="Lucida Console" w:hAnsi="Lucida Console"/>
-          <w:sz w:val="18"/>
-          <w:szCs w:val="18"/>
-        </w:rPr>
-        <w:t xml:space="preserve"> [INFO]  Installing plugin dependency pypandoc</w:t>
-      </w:r>
-    </w:p>
-    <w:p>
-      <w:pPr>
-        <w:spacing w:after="0" w:line="240" w:lineRule="auto"/>
-        <w:ind w:left="720"/>
-        <w:rPr>
-          <w:rFonts w:ascii="Lucida Console" w:hAnsi="Lucida Console"/>
-          <w:sz w:val="18"/>
-          <w:szCs w:val="18"/>
-        </w:rPr>
-      </w:pPr>
-      <w:r>
-        <w:rPr>
-          <w:rFonts w:ascii="Lucida Console" w:hAnsi="Lucida Console"/>
-          <w:sz w:val="18"/>
-          <w:szCs w:val="18"/>
-        </w:rPr>
-        <w:t xml:space="preserve"> [INFO]  Installing plugin dependency twine</w:t>
-      </w:r>
-    </w:p>
-    <w:p>
-      <w:pPr>
-        <w:spacing w:after="0" w:line="240" w:lineRule="auto"/>
-        <w:ind w:left="720"/>
-        <w:rPr>
-          <w:rFonts w:ascii="Lucida Console" w:hAnsi="Lucida Console"/>
-          <w:sz w:val="18"/>
-          <w:szCs w:val="18"/>
-        </w:rPr>
-      </w:pPr>
-      <w:r>
-        <w:rPr>
-          <w:rFonts w:ascii="Lucida Console" w:hAnsi="Lucida Console"/>
-          <w:sz w:val="18"/>
-          <w:szCs w:val="18"/>
-        </w:rPr>
-        <w:t xml:space="preserve"> [INFO]  Installing plugin dependency unittest-xml-reporting</w:t>
+        <w:t xml:space="preserve"> [WARN]  Not forking for &lt;function do_coverage at 0x000002B29AFAF438&gt; due to Windows incompatibilities (see #184). Measurements (coverage, etc.) might be biased.</w:t>
       </w:r>
     </w:p>
     <w:p>
@@ -3579,25 +3863,6 @@
           <w:sz w:val="18"/>
           <w:szCs w:val="18"/>
         </w:rPr>
-        <w:t xml:space="preserve"> [WARN]  Not forking for &lt;function do_run_tests at 0x000002B29AF87948&gt; due to Windows incompatibilities (see #184). Measurements (coverage, etc.) might be biased.</w:t>
-      </w:r>
-    </w:p>
-    <w:p>
-      <w:pPr>
-        <w:spacing w:after="0" w:line="240" w:lineRule="auto"/>
-        <w:ind w:left="720"/>
-        <w:rPr>
-          <w:rFonts w:ascii="Lucida Console" w:hAnsi="Lucida Console"/>
-          <w:sz w:val="18"/>
-          <w:szCs w:val="18"/>
-        </w:rPr>
-      </w:pPr>
-      <w:r>
-        <w:rPr>
-          <w:rFonts w:ascii="Lucida Console" w:hAnsi="Lucida Console"/>
-          <w:sz w:val="18"/>
-          <w:szCs w:val="18"/>
-        </w:rPr>
         <w:t xml:space="preserve"> [INFO]  Executing unit tests from Python modules in \D:\\dependencies\myapppy\src\unittest\python</w:t>
       </w:r>
     </w:p>
@@ -3655,215 +3920,6 @@
           <w:sz w:val="18"/>
           <w:szCs w:val="18"/>
         </w:rPr>
-        <w:t xml:space="preserve"> [INFO]  Building distribution in \D:\\dependencies\myapppy\target\dist\myapppy-1.0.dev0</w:t>
-      </w:r>
-    </w:p>
-    <w:p>
-      <w:pPr>
-        <w:spacing w:after="0" w:line="240" w:lineRule="auto"/>
-        <w:ind w:left="720"/>
-        <w:rPr>
-          <w:rFonts w:ascii="Lucida Console" w:hAnsi="Lucida Console"/>
-          <w:sz w:val="18"/>
-          <w:szCs w:val="18"/>
-        </w:rPr>
-      </w:pPr>
-      <w:r>
-        <w:rPr>
-          <w:rFonts w:ascii="Lucida Console" w:hAnsi="Lucida Console"/>
-          <w:sz w:val="18"/>
-          <w:szCs w:val="18"/>
-        </w:rPr>
-        <w:t xml:space="preserve"> [INFO]  Copying scripts to \D:\\dependencies\myapppy\target\dist\myapppy-1.0.dev0\scripts</w:t>
-      </w:r>
-    </w:p>
-    <w:p>
-      <w:pPr>
-        <w:spacing w:after="0" w:line="240" w:lineRule="auto"/>
-        <w:ind w:left="720"/>
-        <w:rPr>
-          <w:rFonts w:ascii="Lucida Console" w:hAnsi="Lucida Console"/>
-          <w:sz w:val="18"/>
-          <w:szCs w:val="18"/>
-        </w:rPr>
-      </w:pPr>
-      <w:r>
-        <w:rPr>
-          <w:rFonts w:ascii="Lucida Console" w:hAnsi="Lucida Console"/>
-          <w:sz w:val="18"/>
-          <w:szCs w:val="18"/>
-        </w:rPr>
-        <w:t xml:space="preserve"> [INFO]  Writing setup.py as \D:\\dependencies\myapppy\target\dist\myapppy-1.0.dev0\setup.py</w:t>
-      </w:r>
-    </w:p>
-    <w:p>
-      <w:pPr>
-        <w:spacing w:after="0" w:line="240" w:lineRule="auto"/>
-        <w:ind w:left="720"/>
-        <w:rPr>
-          <w:rFonts w:ascii="Lucida Console" w:hAnsi="Lucida Console"/>
-          <w:sz w:val="18"/>
-          <w:szCs w:val="18"/>
-        </w:rPr>
-      </w:pPr>
-      <w:r>
-        <w:rPr>
-          <w:rFonts w:ascii="Lucida Console" w:hAnsi="Lucida Console"/>
-          <w:sz w:val="18"/>
-          <w:szCs w:val="18"/>
-        </w:rPr>
-        <w:t xml:space="preserve"> [INFO]  Collecting coverage information</w:t>
-      </w:r>
-    </w:p>
-    <w:p>
-      <w:pPr>
-        <w:spacing w:after="0" w:line="240" w:lineRule="auto"/>
-        <w:ind w:left="720"/>
-        <w:rPr>
-          <w:rFonts w:ascii="Lucida Console" w:hAnsi="Lucida Console"/>
-          <w:sz w:val="18"/>
-          <w:szCs w:val="18"/>
-        </w:rPr>
-      </w:pPr>
-      <w:r>
-        <w:rPr>
-          <w:rFonts w:ascii="Lucida Console" w:hAnsi="Lucida Console"/>
-          <w:sz w:val="18"/>
-          <w:szCs w:val="18"/>
-        </w:rPr>
-        <w:t xml:space="preserve"> [WARN]  coverage_branch_threshold_warn is 0 and branch coverage will not be checked</w:t>
-      </w:r>
-    </w:p>
-    <w:p>
-      <w:pPr>
-        <w:spacing w:after="0" w:line="240" w:lineRule="auto"/>
-        <w:ind w:left="720"/>
-        <w:rPr>
-          <w:rFonts w:ascii="Lucida Console" w:hAnsi="Lucida Console"/>
-          <w:sz w:val="18"/>
-          <w:szCs w:val="18"/>
-        </w:rPr>
-      </w:pPr>
-      <w:r>
-        <w:rPr>
-          <w:rFonts w:ascii="Lucida Console" w:hAnsi="Lucida Console"/>
-          <w:sz w:val="18"/>
-          <w:szCs w:val="18"/>
-        </w:rPr>
-        <w:t xml:space="preserve"> [WARN]  coverage_branch_partial_threshold_warn is 0 and partial branch coverage will not be checked</w:t>
-      </w:r>
-    </w:p>
-    <w:p>
-      <w:pPr>
-        <w:spacing w:after="0" w:line="240" w:lineRule="auto"/>
-        <w:ind w:left="720"/>
-        <w:rPr>
-          <w:rFonts w:ascii="Lucida Console" w:hAnsi="Lucida Console"/>
-          <w:sz w:val="18"/>
-          <w:szCs w:val="18"/>
-        </w:rPr>
-      </w:pPr>
-      <w:r>
-        <w:rPr>
-          <w:rFonts w:ascii="Lucida Console" w:hAnsi="Lucida Console"/>
-          <w:sz w:val="18"/>
-          <w:szCs w:val="18"/>
-        </w:rPr>
-        <w:t xml:space="preserve"> [WARN]  Not forking for &lt;function do_coverage at 0x000002B29AFAF438&gt; due to Windows incompatibilities (see #184). Measurements (coverage, etc.) might be biased.</w:t>
-      </w:r>
-    </w:p>
-    <w:p>
-      <w:pPr>
-        <w:spacing w:after="0" w:line="240" w:lineRule="auto"/>
-        <w:ind w:left="720"/>
-        <w:rPr>
-          <w:rFonts w:ascii="Lucida Console" w:hAnsi="Lucida Console"/>
-          <w:sz w:val="18"/>
-          <w:szCs w:val="18"/>
-        </w:rPr>
-      </w:pPr>
-      <w:r>
-        <w:rPr>
-          <w:rFonts w:ascii="Lucida Console" w:hAnsi="Lucida Console"/>
-          <w:sz w:val="18"/>
-          <w:szCs w:val="18"/>
-        </w:rPr>
-        <w:t xml:space="preserve"> [INFO]  Running unit tests</w:t>
-      </w:r>
-    </w:p>
-    <w:p>
-      <w:pPr>
-        <w:spacing w:after="0" w:line="240" w:lineRule="auto"/>
-        <w:ind w:left="720"/>
-        <w:rPr>
-          <w:rFonts w:ascii="Lucida Console" w:hAnsi="Lucida Console"/>
-          <w:sz w:val="18"/>
-          <w:szCs w:val="18"/>
-        </w:rPr>
-      </w:pPr>
-      <w:r>
-        <w:rPr>
-          <w:rFonts w:ascii="Lucida Console" w:hAnsi="Lucida Console"/>
-          <w:sz w:val="18"/>
-          <w:szCs w:val="18"/>
-        </w:rPr>
-        <w:t xml:space="preserve"> [INFO]  Executing unit tests from Python modules in \D:\\dependencies\myapppy\src\unittest\python</w:t>
-      </w:r>
-    </w:p>
-    <w:p>
-      <w:pPr>
-        <w:spacing w:after="0" w:line="240" w:lineRule="auto"/>
-        <w:ind w:left="720"/>
-        <w:rPr>
-          <w:rFonts w:ascii="Lucida Console" w:hAnsi="Lucida Console"/>
-          <w:sz w:val="18"/>
-          <w:szCs w:val="18"/>
-        </w:rPr>
-      </w:pPr>
-      <w:r>
-        <w:rPr>
-          <w:rFonts w:ascii="Lucida Console" w:hAnsi="Lucida Console"/>
-          <w:sz w:val="18"/>
-          <w:szCs w:val="18"/>
-        </w:rPr>
-        <w:t xml:space="preserve"> [WARN]  No unit tests executed.</w:t>
-      </w:r>
-    </w:p>
-    <w:p>
-      <w:pPr>
-        <w:spacing w:after="0" w:line="240" w:lineRule="auto"/>
-        <w:ind w:left="720"/>
-        <w:rPr>
-          <w:rFonts w:ascii="Lucida Console" w:hAnsi="Lucida Console"/>
-          <w:sz w:val="18"/>
-          <w:szCs w:val="18"/>
-        </w:rPr>
-      </w:pPr>
-      <w:r>
-        <w:rPr>
-          <w:rFonts w:ascii="Lucida Console" w:hAnsi="Lucida Console"/>
-          <w:sz w:val="18"/>
-          <w:szCs w:val="18"/>
-        </w:rPr>
-        <w:t xml:space="preserve"> [INFO]  All unit tests passed.</w:t>
-      </w:r>
-    </w:p>
-    <w:p>
-      <w:pPr>
-        <w:spacing w:after="0" w:line="240" w:lineRule="auto"/>
-        <w:ind w:left="720"/>
-        <w:rPr>
-          <w:rFonts w:ascii="Lucida Console" w:hAnsi="Lucida Console"/>
-          <w:sz w:val="18"/>
-          <w:szCs w:val="18"/>
-        </w:rPr>
-      </w:pPr>
-      <w:r>
-        <w:rPr>
-          <w:rFonts w:ascii="Lucida Console" w:hAnsi="Lucida Console"/>
-          <w:sz w:val="18"/>
-          <w:szCs w:val="18"/>
-        </w:rPr>
         <w:t>Coverage.py warning: No data was collected. (no-data-collected)</w:t>
       </w:r>
     </w:p>
@@ -3940,7 +3996,6 @@
           <w:sz w:val="18"/>
           <w:szCs w:val="18"/>
         </w:rPr>
-        <w:lastRenderedPageBreak/>
         <w:t>------------------------------------------------------------</w:t>
       </w:r>
     </w:p>
@@ -5487,8 +5542,6 @@
       <w:pPr>
         <w:spacing w:after="0" w:line="240" w:lineRule="auto"/>
       </w:pPr>
-      <w:bookmarkStart w:id="0" w:name="_GoBack"/>
-      <w:bookmarkEnd w:id="0"/>
     </w:p>
     <w:p>
       <w:pPr>

</xml_diff>